<commit_message>
Books - Update to "Implementing Domain-Driven Design Vaugh Vernon 2013" book notes
</commit_message>
<xml_diff>
--- a/Books/Domain Driven Design/Implementing Domain-Driven Design Vaugh Vernon 2013.docx
+++ b/Books/Domain Driven Design/Implementing Domain-Driven Design Vaugh Vernon 2013.docx
@@ -56,7 +56,7 @@
           <w:r>
             <w:fldChar w:fldCharType="separate"/>
           </w:r>
-          <w:hyperlink w:anchor="_Toc153875288" w:history="1">
+          <w:hyperlink w:anchor="_Toc156755313" w:history="1">
             <w:r>
               <w:rPr>
                 <w:rStyle w:val="Hiperligao"/>
@@ -83,7 +83,7 @@
                 <w:noProof/>
                 <w:webHidden/>
               </w:rPr>
-              <w:instrText xml:space="preserve"> PAGEREF _Toc153875288 \h </w:instrText>
+              <w:instrText xml:space="preserve"> PAGEREF _Toc156755313 \h </w:instrText>
             </w:r>
             <w:r>
               <w:rPr>
@@ -128,13 +128,13 @@
               <w14:ligatures w14:val="standardContextual"/>
             </w:rPr>
           </w:pPr>
-          <w:hyperlink w:anchor="_Toc153875289" w:history="1">
+          <w:hyperlink w:anchor="_Toc156755314" w:history="1">
             <w:r>
               <w:rPr>
                 <w:rStyle w:val="Hiperligao"/>
                 <w:noProof/>
               </w:rPr>
-              <w:t>Chapter 02</w:t>
+              <w:t>Chapter 01</w:t>
             </w:r>
             <w:r>
               <w:rPr>
@@ -155,7 +155,7 @@
                 <w:noProof/>
                 <w:webHidden/>
               </w:rPr>
-              <w:instrText xml:space="preserve"> PAGEREF _Toc153875289 \h </w:instrText>
+              <w:instrText xml:space="preserve"> PAGEREF _Toc156755314 \h </w:instrText>
             </w:r>
             <w:r>
               <w:rPr>
@@ -200,7 +200,7 @@
               <w14:ligatures w14:val="standardContextual"/>
             </w:rPr>
           </w:pPr>
-          <w:hyperlink w:anchor="_Toc153875290" w:history="1">
+          <w:hyperlink w:anchor="_Toc156755315" w:history="1">
             <w:r>
               <w:rPr>
                 <w:rStyle w:val="Hiperligao"/>
@@ -227,7 +227,7 @@
                 <w:noProof/>
                 <w:webHidden/>
               </w:rPr>
-              <w:instrText xml:space="preserve"> PAGEREF _Toc153875290 \h </w:instrText>
+              <w:instrText xml:space="preserve"> PAGEREF _Toc156755315 \h </w:instrText>
             </w:r>
             <w:r>
               <w:rPr>
@@ -247,7 +247,1087 @@
                 <w:noProof/>
                 <w:webHidden/>
               </w:rPr>
-              <w:t>2</w:t>
+              <w:t>4</w:t>
+            </w:r>
+            <w:r>
+              <w:rPr>
+                <w:noProof/>
+                <w:webHidden/>
+              </w:rPr>
+              <w:fldChar w:fldCharType="end"/>
+            </w:r>
+          </w:hyperlink>
+        </w:p>
+        <w:p>
+          <w:pPr>
+            <w:pStyle w:val="ndice1"/>
+            <w:tabs>
+              <w:tab w:val="right" w:leader="dot" w:pos="9016"/>
+            </w:tabs>
+            <w:rPr>
+              <w:rFonts w:eastAsiaTheme="minorEastAsia"/>
+              <w:noProof/>
+              <w:kern w:val="2"/>
+              <w:lang w:val="en-US"/>
+              <w14:ligatures w14:val="standardContextual"/>
+            </w:rPr>
+          </w:pPr>
+          <w:hyperlink w:anchor="_Toc156755316" w:history="1">
+            <w:r>
+              <w:rPr>
+                <w:rStyle w:val="Hiperligao"/>
+                <w:noProof/>
+              </w:rPr>
+              <w:t>Appendices – Agile Project Management Source Code</w:t>
+            </w:r>
+            <w:r>
+              <w:rPr>
+                <w:noProof/>
+                <w:webHidden/>
+              </w:rPr>
+              <w:tab/>
+            </w:r>
+            <w:r>
+              <w:rPr>
+                <w:noProof/>
+                <w:webHidden/>
+              </w:rPr>
+              <w:fldChar w:fldCharType="begin"/>
+            </w:r>
+            <w:r>
+              <w:rPr>
+                <w:noProof/>
+                <w:webHidden/>
+              </w:rPr>
+              <w:instrText xml:space="preserve"> PAGEREF _Toc156755316 \h </w:instrText>
+            </w:r>
+            <w:r>
+              <w:rPr>
+                <w:noProof/>
+                <w:webHidden/>
+              </w:rPr>
+            </w:r>
+            <w:r>
+              <w:rPr>
+                <w:noProof/>
+                <w:webHidden/>
+              </w:rPr>
+              <w:fldChar w:fldCharType="separate"/>
+            </w:r>
+            <w:r>
+              <w:rPr>
+                <w:noProof/>
+                <w:webHidden/>
+              </w:rPr>
+              <w:t>4</w:t>
+            </w:r>
+            <w:r>
+              <w:rPr>
+                <w:noProof/>
+                <w:webHidden/>
+              </w:rPr>
+              <w:fldChar w:fldCharType="end"/>
+            </w:r>
+          </w:hyperlink>
+        </w:p>
+        <w:p>
+          <w:pPr>
+            <w:pStyle w:val="ndice2"/>
+            <w:tabs>
+              <w:tab w:val="right" w:leader="dot" w:pos="9016"/>
+            </w:tabs>
+            <w:rPr>
+              <w:rFonts w:eastAsiaTheme="minorEastAsia"/>
+              <w:noProof/>
+              <w:kern w:val="2"/>
+              <w:lang w:val="en-US"/>
+              <w14:ligatures w14:val="standardContextual"/>
+            </w:rPr>
+          </w:pPr>
+          <w:hyperlink w:anchor="_Toc156755317" w:history="1">
+            <w:r>
+              <w:rPr>
+                <w:rStyle w:val="Hiperligao"/>
+                <w:noProof/>
+              </w:rPr>
+              <w:t>Page 31</w:t>
+            </w:r>
+            <w:r>
+              <w:rPr>
+                <w:noProof/>
+                <w:webHidden/>
+              </w:rPr>
+              <w:tab/>
+            </w:r>
+            <w:r>
+              <w:rPr>
+                <w:noProof/>
+                <w:webHidden/>
+              </w:rPr>
+              <w:fldChar w:fldCharType="begin"/>
+            </w:r>
+            <w:r>
+              <w:rPr>
+                <w:noProof/>
+                <w:webHidden/>
+              </w:rPr>
+              <w:instrText xml:space="preserve"> PAGEREF _Toc156755317 \h </w:instrText>
+            </w:r>
+            <w:r>
+              <w:rPr>
+                <w:noProof/>
+                <w:webHidden/>
+              </w:rPr>
+            </w:r>
+            <w:r>
+              <w:rPr>
+                <w:noProof/>
+                <w:webHidden/>
+              </w:rPr>
+              <w:fldChar w:fldCharType="separate"/>
+            </w:r>
+            <w:r>
+              <w:rPr>
+                <w:noProof/>
+                <w:webHidden/>
+              </w:rPr>
+              <w:t>4</w:t>
+            </w:r>
+            <w:r>
+              <w:rPr>
+                <w:noProof/>
+                <w:webHidden/>
+              </w:rPr>
+              <w:fldChar w:fldCharType="end"/>
+            </w:r>
+          </w:hyperlink>
+        </w:p>
+        <w:p>
+          <w:pPr>
+            <w:pStyle w:val="ndice2"/>
+            <w:tabs>
+              <w:tab w:val="right" w:leader="dot" w:pos="9016"/>
+            </w:tabs>
+            <w:rPr>
+              <w:rFonts w:eastAsiaTheme="minorEastAsia"/>
+              <w:noProof/>
+              <w:kern w:val="2"/>
+              <w:lang w:val="en-US"/>
+              <w14:ligatures w14:val="standardContextual"/>
+            </w:rPr>
+          </w:pPr>
+          <w:hyperlink w:anchor="_Toc156755318" w:history="1">
+            <w:r>
+              <w:rPr>
+                <w:rStyle w:val="Hiperligao"/>
+                <w:noProof/>
+              </w:rPr>
+              <w:t>Page 32</w:t>
+            </w:r>
+            <w:r>
+              <w:rPr>
+                <w:noProof/>
+                <w:webHidden/>
+              </w:rPr>
+              <w:tab/>
+            </w:r>
+            <w:r>
+              <w:rPr>
+                <w:noProof/>
+                <w:webHidden/>
+              </w:rPr>
+              <w:fldChar w:fldCharType="begin"/>
+            </w:r>
+            <w:r>
+              <w:rPr>
+                <w:noProof/>
+                <w:webHidden/>
+              </w:rPr>
+              <w:instrText xml:space="preserve"> PAGEREF _Toc156755318 \h </w:instrText>
+            </w:r>
+            <w:r>
+              <w:rPr>
+                <w:noProof/>
+                <w:webHidden/>
+              </w:rPr>
+            </w:r>
+            <w:r>
+              <w:rPr>
+                <w:noProof/>
+                <w:webHidden/>
+              </w:rPr>
+              <w:fldChar w:fldCharType="separate"/>
+            </w:r>
+            <w:r>
+              <w:rPr>
+                <w:noProof/>
+                <w:webHidden/>
+              </w:rPr>
+              <w:t>5</w:t>
+            </w:r>
+            <w:r>
+              <w:rPr>
+                <w:noProof/>
+                <w:webHidden/>
+              </w:rPr>
+              <w:fldChar w:fldCharType="end"/>
+            </w:r>
+          </w:hyperlink>
+        </w:p>
+        <w:p>
+          <w:pPr>
+            <w:pStyle w:val="ndice2"/>
+            <w:tabs>
+              <w:tab w:val="right" w:leader="dot" w:pos="9016"/>
+            </w:tabs>
+            <w:rPr>
+              <w:rFonts w:eastAsiaTheme="minorEastAsia"/>
+              <w:noProof/>
+              <w:kern w:val="2"/>
+              <w:lang w:val="en-US"/>
+              <w14:ligatures w14:val="standardContextual"/>
+            </w:rPr>
+          </w:pPr>
+          <w:hyperlink w:anchor="_Toc156755319" w:history="1">
+            <w:r>
+              <w:rPr>
+                <w:rStyle w:val="Hiperligao"/>
+                <w:noProof/>
+              </w:rPr>
+              <w:t>Page 83</w:t>
+            </w:r>
+            <w:r>
+              <w:rPr>
+                <w:noProof/>
+                <w:webHidden/>
+              </w:rPr>
+              <w:tab/>
+            </w:r>
+            <w:r>
+              <w:rPr>
+                <w:noProof/>
+                <w:webHidden/>
+              </w:rPr>
+              <w:fldChar w:fldCharType="begin"/>
+            </w:r>
+            <w:r>
+              <w:rPr>
+                <w:noProof/>
+                <w:webHidden/>
+              </w:rPr>
+              <w:instrText xml:space="preserve"> PAGEREF _Toc156755319 \h </w:instrText>
+            </w:r>
+            <w:r>
+              <w:rPr>
+                <w:noProof/>
+                <w:webHidden/>
+              </w:rPr>
+            </w:r>
+            <w:r>
+              <w:rPr>
+                <w:noProof/>
+                <w:webHidden/>
+              </w:rPr>
+              <w:fldChar w:fldCharType="separate"/>
+            </w:r>
+            <w:r>
+              <w:rPr>
+                <w:noProof/>
+                <w:webHidden/>
+              </w:rPr>
+              <w:t>5</w:t>
+            </w:r>
+            <w:r>
+              <w:rPr>
+                <w:noProof/>
+                <w:webHidden/>
+              </w:rPr>
+              <w:fldChar w:fldCharType="end"/>
+            </w:r>
+          </w:hyperlink>
+        </w:p>
+        <w:p>
+          <w:pPr>
+            <w:pStyle w:val="ndice2"/>
+            <w:tabs>
+              <w:tab w:val="right" w:leader="dot" w:pos="9016"/>
+            </w:tabs>
+            <w:rPr>
+              <w:rFonts w:eastAsiaTheme="minorEastAsia"/>
+              <w:noProof/>
+              <w:kern w:val="2"/>
+              <w:lang w:val="en-US"/>
+              <w14:ligatures w14:val="standardContextual"/>
+            </w:rPr>
+          </w:pPr>
+          <w:hyperlink w:anchor="_Toc156755320" w:history="1">
+            <w:r>
+              <w:rPr>
+                <w:rStyle w:val="Hiperligao"/>
+                <w:noProof/>
+              </w:rPr>
+              <w:t>Page 121</w:t>
+            </w:r>
+            <w:r>
+              <w:rPr>
+                <w:noProof/>
+                <w:webHidden/>
+              </w:rPr>
+              <w:tab/>
+            </w:r>
+            <w:r>
+              <w:rPr>
+                <w:noProof/>
+                <w:webHidden/>
+              </w:rPr>
+              <w:fldChar w:fldCharType="begin"/>
+            </w:r>
+            <w:r>
+              <w:rPr>
+                <w:noProof/>
+                <w:webHidden/>
+              </w:rPr>
+              <w:instrText xml:space="preserve"> PAGEREF _Toc156755320 \h </w:instrText>
+            </w:r>
+            <w:r>
+              <w:rPr>
+                <w:noProof/>
+                <w:webHidden/>
+              </w:rPr>
+            </w:r>
+            <w:r>
+              <w:rPr>
+                <w:noProof/>
+                <w:webHidden/>
+              </w:rPr>
+              <w:fldChar w:fldCharType="separate"/>
+            </w:r>
+            <w:r>
+              <w:rPr>
+                <w:noProof/>
+                <w:webHidden/>
+              </w:rPr>
+              <w:t>6</w:t>
+            </w:r>
+            <w:r>
+              <w:rPr>
+                <w:noProof/>
+                <w:webHidden/>
+              </w:rPr>
+              <w:fldChar w:fldCharType="end"/>
+            </w:r>
+          </w:hyperlink>
+        </w:p>
+        <w:p>
+          <w:pPr>
+            <w:pStyle w:val="ndice2"/>
+            <w:tabs>
+              <w:tab w:val="right" w:leader="dot" w:pos="9016"/>
+            </w:tabs>
+            <w:rPr>
+              <w:rFonts w:eastAsiaTheme="minorEastAsia"/>
+              <w:noProof/>
+              <w:kern w:val="2"/>
+              <w:lang w:val="en-US"/>
+              <w14:ligatures w14:val="standardContextual"/>
+            </w:rPr>
+          </w:pPr>
+          <w:hyperlink w:anchor="_Toc156755321" w:history="1">
+            <w:r>
+              <w:rPr>
+                <w:rStyle w:val="Hiperligao"/>
+                <w:noProof/>
+              </w:rPr>
+              <w:t>Page 145</w:t>
+            </w:r>
+            <w:r>
+              <w:rPr>
+                <w:noProof/>
+                <w:webHidden/>
+              </w:rPr>
+              <w:tab/>
+            </w:r>
+            <w:r>
+              <w:rPr>
+                <w:noProof/>
+                <w:webHidden/>
+              </w:rPr>
+              <w:fldChar w:fldCharType="begin"/>
+            </w:r>
+            <w:r>
+              <w:rPr>
+                <w:noProof/>
+                <w:webHidden/>
+              </w:rPr>
+              <w:instrText xml:space="preserve"> PAGEREF _Toc156755321 \h </w:instrText>
+            </w:r>
+            <w:r>
+              <w:rPr>
+                <w:noProof/>
+                <w:webHidden/>
+              </w:rPr>
+            </w:r>
+            <w:r>
+              <w:rPr>
+                <w:noProof/>
+                <w:webHidden/>
+              </w:rPr>
+              <w:fldChar w:fldCharType="separate"/>
+            </w:r>
+            <w:r>
+              <w:rPr>
+                <w:noProof/>
+                <w:webHidden/>
+              </w:rPr>
+              <w:t>7</w:t>
+            </w:r>
+            <w:r>
+              <w:rPr>
+                <w:noProof/>
+                <w:webHidden/>
+              </w:rPr>
+              <w:fldChar w:fldCharType="end"/>
+            </w:r>
+          </w:hyperlink>
+        </w:p>
+        <w:p>
+          <w:pPr>
+            <w:pStyle w:val="ndice2"/>
+            <w:tabs>
+              <w:tab w:val="right" w:leader="dot" w:pos="9016"/>
+            </w:tabs>
+            <w:rPr>
+              <w:rFonts w:eastAsiaTheme="minorEastAsia"/>
+              <w:noProof/>
+              <w:kern w:val="2"/>
+              <w:lang w:val="en-US"/>
+              <w14:ligatures w14:val="standardContextual"/>
+            </w:rPr>
+          </w:pPr>
+          <w:hyperlink w:anchor="_Toc156755322" w:history="1">
+            <w:r>
+              <w:rPr>
+                <w:rStyle w:val="Hiperligao"/>
+                <w:noProof/>
+              </w:rPr>
+              <w:t>Page 266</w:t>
+            </w:r>
+            <w:r>
+              <w:rPr>
+                <w:noProof/>
+                <w:webHidden/>
+              </w:rPr>
+              <w:tab/>
+            </w:r>
+            <w:r>
+              <w:rPr>
+                <w:noProof/>
+                <w:webHidden/>
+              </w:rPr>
+              <w:fldChar w:fldCharType="begin"/>
+            </w:r>
+            <w:r>
+              <w:rPr>
+                <w:noProof/>
+                <w:webHidden/>
+              </w:rPr>
+              <w:instrText xml:space="preserve"> PAGEREF _Toc156755322 \h </w:instrText>
+            </w:r>
+            <w:r>
+              <w:rPr>
+                <w:noProof/>
+                <w:webHidden/>
+              </w:rPr>
+            </w:r>
+            <w:r>
+              <w:rPr>
+                <w:noProof/>
+                <w:webHidden/>
+              </w:rPr>
+              <w:fldChar w:fldCharType="separate"/>
+            </w:r>
+            <w:r>
+              <w:rPr>
+                <w:noProof/>
+                <w:webHidden/>
+              </w:rPr>
+              <w:t>7</w:t>
+            </w:r>
+            <w:r>
+              <w:rPr>
+                <w:noProof/>
+                <w:webHidden/>
+              </w:rPr>
+              <w:fldChar w:fldCharType="end"/>
+            </w:r>
+          </w:hyperlink>
+        </w:p>
+        <w:p>
+          <w:pPr>
+            <w:pStyle w:val="ndice2"/>
+            <w:tabs>
+              <w:tab w:val="right" w:leader="dot" w:pos="9016"/>
+            </w:tabs>
+            <w:rPr>
+              <w:rFonts w:eastAsiaTheme="minorEastAsia"/>
+              <w:noProof/>
+              <w:kern w:val="2"/>
+              <w:lang w:val="en-US"/>
+              <w14:ligatures w14:val="standardContextual"/>
+            </w:rPr>
+          </w:pPr>
+          <w:hyperlink w:anchor="_Toc156755323" w:history="1">
+            <w:r>
+              <w:rPr>
+                <w:rStyle w:val="Hiperligao"/>
+                <w:noProof/>
+              </w:rPr>
+              <w:t>Page 290</w:t>
+            </w:r>
+            <w:r>
+              <w:rPr>
+                <w:noProof/>
+                <w:webHidden/>
+              </w:rPr>
+              <w:tab/>
+            </w:r>
+            <w:r>
+              <w:rPr>
+                <w:noProof/>
+                <w:webHidden/>
+              </w:rPr>
+              <w:fldChar w:fldCharType="begin"/>
+            </w:r>
+            <w:r>
+              <w:rPr>
+                <w:noProof/>
+                <w:webHidden/>
+              </w:rPr>
+              <w:instrText xml:space="preserve"> PAGEREF _Toc156755323 \h </w:instrText>
+            </w:r>
+            <w:r>
+              <w:rPr>
+                <w:noProof/>
+                <w:webHidden/>
+              </w:rPr>
+            </w:r>
+            <w:r>
+              <w:rPr>
+                <w:noProof/>
+                <w:webHidden/>
+              </w:rPr>
+              <w:fldChar w:fldCharType="separate"/>
+            </w:r>
+            <w:r>
+              <w:rPr>
+                <w:noProof/>
+                <w:webHidden/>
+              </w:rPr>
+              <w:t>7</w:t>
+            </w:r>
+            <w:r>
+              <w:rPr>
+                <w:noProof/>
+                <w:webHidden/>
+              </w:rPr>
+              <w:fldChar w:fldCharType="end"/>
+            </w:r>
+          </w:hyperlink>
+        </w:p>
+        <w:p>
+          <w:pPr>
+            <w:pStyle w:val="ndice2"/>
+            <w:tabs>
+              <w:tab w:val="right" w:leader="dot" w:pos="9016"/>
+            </w:tabs>
+            <w:rPr>
+              <w:rFonts w:eastAsiaTheme="minorEastAsia"/>
+              <w:noProof/>
+              <w:kern w:val="2"/>
+              <w:lang w:val="en-US"/>
+              <w14:ligatures w14:val="standardContextual"/>
+            </w:rPr>
+          </w:pPr>
+          <w:hyperlink w:anchor="_Toc156755324" w:history="1">
+            <w:r>
+              <w:rPr>
+                <w:rStyle w:val="Hiperligao"/>
+                <w:noProof/>
+              </w:rPr>
+              <w:t>Page 301</w:t>
+            </w:r>
+            <w:r>
+              <w:rPr>
+                <w:noProof/>
+                <w:webHidden/>
+              </w:rPr>
+              <w:tab/>
+            </w:r>
+            <w:r>
+              <w:rPr>
+                <w:noProof/>
+                <w:webHidden/>
+              </w:rPr>
+              <w:fldChar w:fldCharType="begin"/>
+            </w:r>
+            <w:r>
+              <w:rPr>
+                <w:noProof/>
+                <w:webHidden/>
+              </w:rPr>
+              <w:instrText xml:space="preserve"> PAGEREF _Toc156755324 \h </w:instrText>
+            </w:r>
+            <w:r>
+              <w:rPr>
+                <w:noProof/>
+                <w:webHidden/>
+              </w:rPr>
+            </w:r>
+            <w:r>
+              <w:rPr>
+                <w:noProof/>
+                <w:webHidden/>
+              </w:rPr>
+              <w:fldChar w:fldCharType="separate"/>
+            </w:r>
+            <w:r>
+              <w:rPr>
+                <w:noProof/>
+                <w:webHidden/>
+              </w:rPr>
+              <w:t>8</w:t>
+            </w:r>
+            <w:r>
+              <w:rPr>
+                <w:noProof/>
+                <w:webHidden/>
+              </w:rPr>
+              <w:fldChar w:fldCharType="end"/>
+            </w:r>
+          </w:hyperlink>
+        </w:p>
+        <w:p>
+          <w:pPr>
+            <w:pStyle w:val="ndice2"/>
+            <w:tabs>
+              <w:tab w:val="right" w:leader="dot" w:pos="9016"/>
+            </w:tabs>
+            <w:rPr>
+              <w:rFonts w:eastAsiaTheme="minorEastAsia"/>
+              <w:noProof/>
+              <w:kern w:val="2"/>
+              <w:lang w:val="en-US"/>
+              <w14:ligatures w14:val="standardContextual"/>
+            </w:rPr>
+          </w:pPr>
+          <w:hyperlink w:anchor="_Toc156755325" w:history="1">
+            <w:r>
+              <w:rPr>
+                <w:rStyle w:val="Hiperligao"/>
+                <w:noProof/>
+              </w:rPr>
+              <w:t>Page 350</w:t>
+            </w:r>
+            <w:r>
+              <w:rPr>
+                <w:noProof/>
+                <w:webHidden/>
+              </w:rPr>
+              <w:tab/>
+            </w:r>
+            <w:r>
+              <w:rPr>
+                <w:noProof/>
+                <w:webHidden/>
+              </w:rPr>
+              <w:fldChar w:fldCharType="begin"/>
+            </w:r>
+            <w:r>
+              <w:rPr>
+                <w:noProof/>
+                <w:webHidden/>
+              </w:rPr>
+              <w:instrText xml:space="preserve"> PAGEREF _Toc156755325 \h </w:instrText>
+            </w:r>
+            <w:r>
+              <w:rPr>
+                <w:noProof/>
+                <w:webHidden/>
+              </w:rPr>
+            </w:r>
+            <w:r>
+              <w:rPr>
+                <w:noProof/>
+                <w:webHidden/>
+              </w:rPr>
+              <w:fldChar w:fldCharType="separate"/>
+            </w:r>
+            <w:r>
+              <w:rPr>
+                <w:noProof/>
+                <w:webHidden/>
+              </w:rPr>
+              <w:t>9</w:t>
+            </w:r>
+            <w:r>
+              <w:rPr>
+                <w:noProof/>
+                <w:webHidden/>
+              </w:rPr>
+              <w:fldChar w:fldCharType="end"/>
+            </w:r>
+          </w:hyperlink>
+        </w:p>
+        <w:p>
+          <w:pPr>
+            <w:pStyle w:val="ndice2"/>
+            <w:tabs>
+              <w:tab w:val="right" w:leader="dot" w:pos="9016"/>
+            </w:tabs>
+            <w:rPr>
+              <w:rFonts w:eastAsiaTheme="minorEastAsia"/>
+              <w:noProof/>
+              <w:kern w:val="2"/>
+              <w:lang w:val="en-US"/>
+              <w14:ligatures w14:val="standardContextual"/>
+            </w:rPr>
+          </w:pPr>
+          <w:hyperlink w:anchor="_Toc156755326" w:history="1">
+            <w:r>
+              <w:rPr>
+                <w:rStyle w:val="Hiperligao"/>
+                <w:noProof/>
+              </w:rPr>
+              <w:t>Page 352</w:t>
+            </w:r>
+            <w:r>
+              <w:rPr>
+                <w:noProof/>
+                <w:webHidden/>
+              </w:rPr>
+              <w:tab/>
+            </w:r>
+            <w:r>
+              <w:rPr>
+                <w:noProof/>
+                <w:webHidden/>
+              </w:rPr>
+              <w:fldChar w:fldCharType="begin"/>
+            </w:r>
+            <w:r>
+              <w:rPr>
+                <w:noProof/>
+                <w:webHidden/>
+              </w:rPr>
+              <w:instrText xml:space="preserve"> PAGEREF _Toc156755326 \h </w:instrText>
+            </w:r>
+            <w:r>
+              <w:rPr>
+                <w:noProof/>
+                <w:webHidden/>
+              </w:rPr>
+            </w:r>
+            <w:r>
+              <w:rPr>
+                <w:noProof/>
+                <w:webHidden/>
+              </w:rPr>
+              <w:fldChar w:fldCharType="separate"/>
+            </w:r>
+            <w:r>
+              <w:rPr>
+                <w:noProof/>
+                <w:webHidden/>
+              </w:rPr>
+              <w:t>10</w:t>
+            </w:r>
+            <w:r>
+              <w:rPr>
+                <w:noProof/>
+                <w:webHidden/>
+              </w:rPr>
+              <w:fldChar w:fldCharType="end"/>
+            </w:r>
+          </w:hyperlink>
+        </w:p>
+        <w:p>
+          <w:pPr>
+            <w:pStyle w:val="ndice2"/>
+            <w:tabs>
+              <w:tab w:val="right" w:leader="dot" w:pos="9016"/>
+            </w:tabs>
+            <w:rPr>
+              <w:rFonts w:eastAsiaTheme="minorEastAsia"/>
+              <w:noProof/>
+              <w:kern w:val="2"/>
+              <w:lang w:val="en-US"/>
+              <w14:ligatures w14:val="standardContextual"/>
+            </w:rPr>
+          </w:pPr>
+          <w:hyperlink w:anchor="_Toc156755327" w:history="1">
+            <w:r>
+              <w:rPr>
+                <w:rStyle w:val="Hiperligao"/>
+                <w:noProof/>
+              </w:rPr>
+              <w:t>Page 356</w:t>
+            </w:r>
+            <w:r>
+              <w:rPr>
+                <w:noProof/>
+                <w:webHidden/>
+              </w:rPr>
+              <w:tab/>
+            </w:r>
+            <w:r>
+              <w:rPr>
+                <w:noProof/>
+                <w:webHidden/>
+              </w:rPr>
+              <w:fldChar w:fldCharType="begin"/>
+            </w:r>
+            <w:r>
+              <w:rPr>
+                <w:noProof/>
+                <w:webHidden/>
+              </w:rPr>
+              <w:instrText xml:space="preserve"> PAGEREF _Toc156755327 \h </w:instrText>
+            </w:r>
+            <w:r>
+              <w:rPr>
+                <w:noProof/>
+                <w:webHidden/>
+              </w:rPr>
+            </w:r>
+            <w:r>
+              <w:rPr>
+                <w:noProof/>
+                <w:webHidden/>
+              </w:rPr>
+              <w:fldChar w:fldCharType="separate"/>
+            </w:r>
+            <w:r>
+              <w:rPr>
+                <w:noProof/>
+                <w:webHidden/>
+              </w:rPr>
+              <w:t>10</w:t>
+            </w:r>
+            <w:r>
+              <w:rPr>
+                <w:noProof/>
+                <w:webHidden/>
+              </w:rPr>
+              <w:fldChar w:fldCharType="end"/>
+            </w:r>
+          </w:hyperlink>
+        </w:p>
+        <w:p>
+          <w:pPr>
+            <w:pStyle w:val="ndice2"/>
+            <w:tabs>
+              <w:tab w:val="right" w:leader="dot" w:pos="9016"/>
+            </w:tabs>
+            <w:rPr>
+              <w:rFonts w:eastAsiaTheme="minorEastAsia"/>
+              <w:noProof/>
+              <w:kern w:val="2"/>
+              <w:lang w:val="en-US"/>
+              <w14:ligatures w14:val="standardContextual"/>
+            </w:rPr>
+          </w:pPr>
+          <w:hyperlink w:anchor="_Toc156755328" w:history="1">
+            <w:r>
+              <w:rPr>
+                <w:rStyle w:val="Hiperligao"/>
+                <w:noProof/>
+              </w:rPr>
+              <w:t>Page 371</w:t>
+            </w:r>
+            <w:r>
+              <w:rPr>
+                <w:noProof/>
+                <w:webHidden/>
+              </w:rPr>
+              <w:tab/>
+            </w:r>
+            <w:r>
+              <w:rPr>
+                <w:noProof/>
+                <w:webHidden/>
+              </w:rPr>
+              <w:fldChar w:fldCharType="begin"/>
+            </w:r>
+            <w:r>
+              <w:rPr>
+                <w:noProof/>
+                <w:webHidden/>
+              </w:rPr>
+              <w:instrText xml:space="preserve"> PAGEREF _Toc156755328 \h </w:instrText>
+            </w:r>
+            <w:r>
+              <w:rPr>
+                <w:noProof/>
+                <w:webHidden/>
+              </w:rPr>
+            </w:r>
+            <w:r>
+              <w:rPr>
+                <w:noProof/>
+                <w:webHidden/>
+              </w:rPr>
+              <w:fldChar w:fldCharType="separate"/>
+            </w:r>
+            <w:r>
+              <w:rPr>
+                <w:noProof/>
+                <w:webHidden/>
+              </w:rPr>
+              <w:t>10</w:t>
+            </w:r>
+            <w:r>
+              <w:rPr>
+                <w:noProof/>
+                <w:webHidden/>
+              </w:rPr>
+              <w:fldChar w:fldCharType="end"/>
+            </w:r>
+          </w:hyperlink>
+        </w:p>
+        <w:p>
+          <w:pPr>
+            <w:pStyle w:val="ndice2"/>
+            <w:tabs>
+              <w:tab w:val="right" w:leader="dot" w:pos="9016"/>
+            </w:tabs>
+            <w:rPr>
+              <w:rFonts w:eastAsiaTheme="minorEastAsia"/>
+              <w:noProof/>
+              <w:kern w:val="2"/>
+              <w:lang w:val="en-US"/>
+              <w14:ligatures w14:val="standardContextual"/>
+            </w:rPr>
+          </w:pPr>
+          <w:hyperlink w:anchor="_Toc156755329" w:history="1">
+            <w:r>
+              <w:rPr>
+                <w:rStyle w:val="Hiperligao"/>
+                <w:noProof/>
+              </w:rPr>
+              <w:t>Page 376</w:t>
+            </w:r>
+            <w:r>
+              <w:rPr>
+                <w:noProof/>
+                <w:webHidden/>
+              </w:rPr>
+              <w:tab/>
+            </w:r>
+            <w:r>
+              <w:rPr>
+                <w:noProof/>
+                <w:webHidden/>
+              </w:rPr>
+              <w:fldChar w:fldCharType="begin"/>
+            </w:r>
+            <w:r>
+              <w:rPr>
+                <w:noProof/>
+                <w:webHidden/>
+              </w:rPr>
+              <w:instrText xml:space="preserve"> PAGEREF _Toc156755329 \h </w:instrText>
+            </w:r>
+            <w:r>
+              <w:rPr>
+                <w:noProof/>
+                <w:webHidden/>
+              </w:rPr>
+            </w:r>
+            <w:r>
+              <w:rPr>
+                <w:noProof/>
+                <w:webHidden/>
+              </w:rPr>
+              <w:fldChar w:fldCharType="separate"/>
+            </w:r>
+            <w:r>
+              <w:rPr>
+                <w:noProof/>
+                <w:webHidden/>
+              </w:rPr>
+              <w:t>11</w:t>
+            </w:r>
+            <w:r>
+              <w:rPr>
+                <w:noProof/>
+                <w:webHidden/>
+              </w:rPr>
+              <w:fldChar w:fldCharType="end"/>
+            </w:r>
+          </w:hyperlink>
+        </w:p>
+        <w:p>
+          <w:pPr>
+            <w:pStyle w:val="ndice2"/>
+            <w:tabs>
+              <w:tab w:val="right" w:leader="dot" w:pos="9016"/>
+            </w:tabs>
+            <w:rPr>
+              <w:rFonts w:eastAsiaTheme="minorEastAsia"/>
+              <w:noProof/>
+              <w:kern w:val="2"/>
+              <w:lang w:val="en-US"/>
+              <w14:ligatures w14:val="standardContextual"/>
+            </w:rPr>
+          </w:pPr>
+          <w:hyperlink w:anchor="_Toc156755330" w:history="1">
+            <w:r>
+              <w:rPr>
+                <w:rStyle w:val="Hiperligao"/>
+                <w:noProof/>
+              </w:rPr>
+              <w:t>Page 410</w:t>
+            </w:r>
+            <w:r>
+              <w:rPr>
+                <w:noProof/>
+                <w:webHidden/>
+              </w:rPr>
+              <w:tab/>
+            </w:r>
+            <w:r>
+              <w:rPr>
+                <w:noProof/>
+                <w:webHidden/>
+              </w:rPr>
+              <w:fldChar w:fldCharType="begin"/>
+            </w:r>
+            <w:r>
+              <w:rPr>
+                <w:noProof/>
+                <w:webHidden/>
+              </w:rPr>
+              <w:instrText xml:space="preserve"> PAGEREF _Toc156755330 \h </w:instrText>
+            </w:r>
+            <w:r>
+              <w:rPr>
+                <w:noProof/>
+                <w:webHidden/>
+              </w:rPr>
+            </w:r>
+            <w:r>
+              <w:rPr>
+                <w:noProof/>
+                <w:webHidden/>
+              </w:rPr>
+              <w:fldChar w:fldCharType="separate"/>
+            </w:r>
+            <w:r>
+              <w:rPr>
+                <w:noProof/>
+                <w:webHidden/>
+              </w:rPr>
+              <w:t>11</w:t>
             </w:r>
             <w:r>
               <w:rPr>
@@ -274,7 +1354,7 @@
       <w:pPr>
         <w:pStyle w:val="Ttulo1"/>
       </w:pPr>
-      <w:bookmarkStart w:id="0" w:name="_Toc153875288"/>
+      <w:bookmarkStart w:id="0" w:name="_Toc156755313"/>
       <w:r>
         <w:t>Introduction</w:t>
       </w:r>
@@ -292,21 +1372,7 @@
           <w:b/>
           <w:bCs/>
         </w:rPr>
-        <w:t>Implementing Domain-Driven Design</w:t>
-      </w:r>
-      <w:r>
-        <w:rPr>
-          <w:b/>
-          <w:bCs/>
-        </w:rPr>
-        <w:t>,</w:t>
-      </w:r>
-      <w:r>
-        <w:rPr>
-          <w:b/>
-          <w:bCs/>
-        </w:rPr>
-        <w:t xml:space="preserve"> Vaugh Vernon 2013</w:t>
+        <w:t>Implementing Domain-Driven Design, Vaugh Vernon 2013</w:t>
       </w:r>
       <w:r>
         <w:t xml:space="preserve"> book notes.</w:t>
@@ -319,14 +1385,14 @@
           <w:u w:val="single"/>
         </w:rPr>
       </w:pPr>
-      <w:bookmarkStart w:id="1" w:name="_Toc153875289"/>
+      <w:bookmarkStart w:id="1" w:name="_Toc156755314"/>
       <w:r>
         <w:t>Chapter 0</w:t>
       </w:r>
+      <w:r>
+        <w:t>1</w:t>
+      </w:r>
       <w:bookmarkEnd w:id="1"/>
-      <w:r>
-        <w:t>1</w:t>
-      </w:r>
     </w:p>
     <w:p>
       <w:pPr>
@@ -469,7 +1535,23 @@
                 <w:b/>
                 <w:bCs/>
               </w:rPr>
-              <w:t>Remember that when practicing DDD, the design is the code and the code is the design</w:t>
+              <w:t xml:space="preserve">Remember that when practicing DDD, the design is the </w:t>
+            </w:r>
+            <w:proofErr w:type="gramStart"/>
+            <w:r>
+              <w:rPr>
+                <w:b/>
+                <w:bCs/>
+              </w:rPr>
+              <w:t>code</w:t>
+            </w:r>
+            <w:proofErr w:type="gramEnd"/>
+            <w:r>
+              <w:rPr>
+                <w:b/>
+                <w:bCs/>
+              </w:rPr>
+              <w:t xml:space="preserve"> and the code is the design</w:t>
             </w:r>
             <w:r>
               <w:t>. In other words, whiteboard diagrams aren’t the design, just a way to discuss the challenges of the model.</w:t>
@@ -484,6 +1566,7 @@
           </w:tcPr>
           <w:p>
             <w:r>
+              <w:lastRenderedPageBreak/>
               <w:t>Ubiquitous Language</w:t>
             </w:r>
           </w:p>
@@ -558,7 +1641,23 @@
                 <w:sz w:val="18"/>
                 <w:szCs w:val="18"/>
               </w:rPr>
-              <w:t xml:space="preserve">. Also, many times two or more domain experts disagree on concepts and terms, and they are actually wrong about some because they haven’t thought of every case before. So, as the experts and developers </w:t>
+              <w:t xml:space="preserve">. Also, many times two or more domain experts disagree on concepts and terms, and they are </w:t>
+            </w:r>
+            <w:proofErr w:type="gramStart"/>
+            <w:r>
+              <w:rPr>
+                <w:sz w:val="18"/>
+                <w:szCs w:val="18"/>
+              </w:rPr>
+              <w:t>actually wrong</w:t>
+            </w:r>
+            <w:proofErr w:type="gramEnd"/>
+            <w:r>
+              <w:rPr>
+                <w:sz w:val="18"/>
+                <w:szCs w:val="18"/>
+              </w:rPr>
+              <w:t xml:space="preserve"> about some because they haven’t thought of every case before. So, as the experts and developers </w:t>
             </w:r>
             <w:r>
               <w:rPr>
@@ -612,7 +1711,6 @@
           <w:p/>
           <w:p>
             <w:r>
-              <w:lastRenderedPageBreak/>
               <w:t xml:space="preserve">The artifacts that originally led us down an inspiring path to developing a useful Ubiquitous Language that was just right for our specialized domain </w:t>
             </w:r>
             <w:r>
@@ -674,6 +1772,9 @@
           </w:p>
           <w:p>
             <w:r>
+              <w:rPr>
+                <w:noProof/>
+              </w:rPr>
               <w:drawing>
                 <wp:inline distT="0" distB="0" distL="0" distR="0" wp14:anchorId="7A3CBA4C" wp14:editId="5ED1AF79">
                   <wp:extent cx="3412853" cy="1416792"/>
@@ -726,7 +1827,11 @@
           <w:p/>
           <w:p>
             <w:r>
-              <w:t>Thus, the Ubiquitous Language is a team pattern used to capture the concepts and terms of a specific core business domain in the software model itself. The software model incorporates the nouns, adjectives, verbs, and richer expressions formally formulated and spoken by the close-knit team. Both the software and the tests that verify the model’s adherence to the tenets of the domain capture and adhere to this Language, the same one spoken by the team.</w:t>
+              <w:t xml:space="preserve">Thus, the Ubiquitous Language is a team pattern used to capture the concepts and terms of a specific core business domain in the software model itself. The software model incorporates the nouns, adjectives, verbs, and richer expressions formally formulated and spoken by the close-knit team. Both the software and the tests that </w:t>
+            </w:r>
+            <w:r>
+              <w:lastRenderedPageBreak/>
+              <w:t>verify the model’s adherence to the tenets of the domain capture and adhere to this Language, the same one spoken by the team.</w:t>
             </w:r>
           </w:p>
           <w:p/>
@@ -739,6 +1844,7 @@
           </w:tcPr>
           <w:p>
             <w:r>
+              <w:lastRenderedPageBreak/>
               <w:t>Bounded Context</w:t>
             </w:r>
           </w:p>
@@ -919,7 +2025,6 @@
           </w:tcPr>
           <w:p>
             <w:r>
-              <w:lastRenderedPageBreak/>
               <w:t>Ubiquitous Language</w:t>
             </w:r>
           </w:p>
@@ -979,10 +2084,26 @@
               </w:rPr>
             </w:pPr>
             <w:r>
-              <w:t>Can we use TDD in DDD? Yes. But TDD is used to create tests that focus in the domain model, not business logic. The tests assert the domain model correctly express’s the “ubiquitous language”.</w:t>
-            </w:r>
-            <w:r>
-              <w:t xml:space="preserve"> The unit tests source code, uses the nouns, verbs, the “language” of the business domain.</w:t>
+              <w:t xml:space="preserve">Can we use TDD in DDD? Yes. But TDD is used to create tests that focus </w:t>
+            </w:r>
+            <w:proofErr w:type="gramStart"/>
+            <w:r>
+              <w:t>in</w:t>
+            </w:r>
+            <w:proofErr w:type="gramEnd"/>
+            <w:r>
+              <w:t xml:space="preserve"> the domain model, not business logic. The tests assert the domain model correctly express’s the “ubiquitous language”.</w:t>
+            </w:r>
+            <w:r>
+              <w:t xml:space="preserve"> </w:t>
+            </w:r>
+            <w:proofErr w:type="gramStart"/>
+            <w:r>
+              <w:t>The unit tests source code,</w:t>
+            </w:r>
+            <w:proofErr w:type="gramEnd"/>
+            <w:r>
+              <w:t xml:space="preserve"> uses the nouns, verbs, the “language” of the business domain.</w:t>
             </w:r>
           </w:p>
           <w:p>
@@ -994,7 +2115,15 @@
           </w:p>
           <w:p>
             <w:r>
-              <w:t>We can show the unit test to a domain expert and he should be able to understand it with a help of a developer.</w:t>
+              <w:t xml:space="preserve">We can show the unit test to a domain </w:t>
+            </w:r>
+            <w:proofErr w:type="gramStart"/>
+            <w:r>
+              <w:t>expert</w:t>
+            </w:r>
+            <w:proofErr w:type="gramEnd"/>
+            <w:r>
+              <w:t xml:space="preserve"> and he should be able to understand it with a help of a developer.</w:t>
             </w:r>
           </w:p>
         </w:tc>
@@ -1156,12 +2285,1255 @@
       <w:pPr>
         <w:pStyle w:val="Ttulo2"/>
       </w:pPr>
-      <w:bookmarkStart w:id="2" w:name="_Toc153875290"/>
-      <w:r>
+      <w:bookmarkStart w:id="2" w:name="_Toc156755315"/>
+      <w:r>
+        <w:lastRenderedPageBreak/>
         <w:t>Aide Memory</w:t>
       </w:r>
       <w:bookmarkEnd w:id="2"/>
     </w:p>
+    <w:p/>
+    <w:p>
+      <w:pPr>
+        <w:pStyle w:val="Ttulo1"/>
+      </w:pPr>
+      <w:bookmarkStart w:id="3" w:name="_Toc156755316"/>
+      <w:r>
+        <w:t>Appendices – Agile Project Management Source Code</w:t>
+      </w:r>
+      <w:bookmarkEnd w:id="3"/>
+    </w:p>
+    <w:p/>
+    <w:p>
+      <w:pPr>
+        <w:rPr>
+          <w:u w:val="single"/>
+        </w:rPr>
+      </w:pPr>
+      <w:proofErr w:type="spellStart"/>
+      <w:r>
+        <w:t>Github</w:t>
+      </w:r>
+      <w:proofErr w:type="spellEnd"/>
+      <w:r>
+        <w:t>:</w:t>
+      </w:r>
+    </w:p>
+    <w:p>
+      <w:hyperlink r:id="rId7" w:history="1">
+        <w:r>
+          <w:rPr>
+            <w:rStyle w:val="Hiperligao"/>
+          </w:rPr>
+          <w:t>https://github.com/VaughnVernon/IDDD_Samples/tree/master/iddd_agilepm/src/main/java/com/saasovation/agilepm</w:t>
+        </w:r>
+      </w:hyperlink>
+    </w:p>
+    <w:p/>
+    <w:p>
+      <w:pPr>
+        <w:pStyle w:val="Ttulo2"/>
+      </w:pPr>
+      <w:bookmarkStart w:id="4" w:name="_Toc156755317"/>
+      <w:r>
+        <w:t>Page 31</w:t>
+      </w:r>
+      <w:bookmarkEnd w:id="4"/>
+    </w:p>
+    <w:p/>
+    <w:p>
+      <w:r>
+        <w:rPr>
+          <w:noProof/>
+        </w:rPr>
+        <w:drawing>
+          <wp:inline distT="0" distB="0" distL="0" distR="0" wp14:anchorId="213A4957" wp14:editId="75A40F23">
+            <wp:extent cx="4613910" cy="3144268"/>
+            <wp:effectExtent l="0" t="0" r="0" b="0"/>
+            <wp:docPr id="629187918" name="Imagem 1"/>
+            <wp:cNvGraphicFramePr>
+              <a:graphicFrameLocks xmlns:a="http://schemas.openxmlformats.org/drawingml/2006/main" noChangeAspect="1"/>
+            </wp:cNvGraphicFramePr>
+            <a:graphic xmlns:a="http://schemas.openxmlformats.org/drawingml/2006/main">
+              <a:graphicData uri="http://schemas.openxmlformats.org/drawingml/2006/picture">
+                <pic:pic xmlns:pic="http://schemas.openxmlformats.org/drawingml/2006/picture">
+                  <pic:nvPicPr>
+                    <pic:cNvPr id="629187918" name=""/>
+                    <pic:cNvPicPr/>
+                  </pic:nvPicPr>
+                  <pic:blipFill>
+                    <a:blip r:embed="rId8"/>
+                    <a:stretch>
+                      <a:fillRect/>
+                    </a:stretch>
+                  </pic:blipFill>
+                  <pic:spPr>
+                    <a:xfrm>
+                      <a:off x="0" y="0"/>
+                      <a:ext cx="4624541" cy="3151513"/>
+                    </a:xfrm>
+                    <a:prstGeom prst="rect">
+                      <a:avLst/>
+                    </a:prstGeom>
+                  </pic:spPr>
+                </pic:pic>
+              </a:graphicData>
+            </a:graphic>
+          </wp:inline>
+        </w:drawing>
+      </w:r>
+    </w:p>
+    <w:p/>
+    <w:p>
+      <w:pPr>
+        <w:pStyle w:val="Ttulo2"/>
+      </w:pPr>
+      <w:bookmarkStart w:id="5" w:name="_Toc156755318"/>
+      <w:r>
+        <w:lastRenderedPageBreak/>
+        <w:t>Page 32</w:t>
+      </w:r>
+      <w:bookmarkEnd w:id="5"/>
+    </w:p>
+    <w:p>
+      <w:r>
+        <w:rPr>
+          <w:noProof/>
+        </w:rPr>
+        <w:drawing>
+          <wp:inline distT="0" distB="0" distL="0" distR="0" wp14:anchorId="0023414B" wp14:editId="397BCC5C">
+            <wp:extent cx="4725740" cy="4356100"/>
+            <wp:effectExtent l="0" t="0" r="0" b="6350"/>
+            <wp:docPr id="1730037982" name="Imagem 1"/>
+            <wp:cNvGraphicFramePr>
+              <a:graphicFrameLocks xmlns:a="http://schemas.openxmlformats.org/drawingml/2006/main" noChangeAspect="1"/>
+            </wp:cNvGraphicFramePr>
+            <a:graphic xmlns:a="http://schemas.openxmlformats.org/drawingml/2006/main">
+              <a:graphicData uri="http://schemas.openxmlformats.org/drawingml/2006/picture">
+                <pic:pic xmlns:pic="http://schemas.openxmlformats.org/drawingml/2006/picture">
+                  <pic:nvPicPr>
+                    <pic:cNvPr id="1730037982" name=""/>
+                    <pic:cNvPicPr/>
+                  </pic:nvPicPr>
+                  <pic:blipFill>
+                    <a:blip r:embed="rId9"/>
+                    <a:stretch>
+                      <a:fillRect/>
+                    </a:stretch>
+                  </pic:blipFill>
+                  <pic:spPr>
+                    <a:xfrm>
+                      <a:off x="0" y="0"/>
+                      <a:ext cx="4730479" cy="4360468"/>
+                    </a:xfrm>
+                    <a:prstGeom prst="rect">
+                      <a:avLst/>
+                    </a:prstGeom>
+                  </pic:spPr>
+                </pic:pic>
+              </a:graphicData>
+            </a:graphic>
+          </wp:inline>
+        </w:drawing>
+      </w:r>
+    </w:p>
+    <w:p>
+      <w:r>
+        <w:rPr>
+          <w:noProof/>
+        </w:rPr>
+        <w:drawing>
+          <wp:inline distT="0" distB="0" distL="0" distR="0" wp14:anchorId="2395CD00" wp14:editId="6A477972">
+            <wp:extent cx="5731510" cy="1409065"/>
+            <wp:effectExtent l="0" t="0" r="2540" b="635"/>
+            <wp:docPr id="462565059" name="Imagem 1"/>
+            <wp:cNvGraphicFramePr>
+              <a:graphicFrameLocks xmlns:a="http://schemas.openxmlformats.org/drawingml/2006/main" noChangeAspect="1"/>
+            </wp:cNvGraphicFramePr>
+            <a:graphic xmlns:a="http://schemas.openxmlformats.org/drawingml/2006/main">
+              <a:graphicData uri="http://schemas.openxmlformats.org/drawingml/2006/picture">
+                <pic:pic xmlns:pic="http://schemas.openxmlformats.org/drawingml/2006/picture">
+                  <pic:nvPicPr>
+                    <pic:cNvPr id="462565059" name=""/>
+                    <pic:cNvPicPr/>
+                  </pic:nvPicPr>
+                  <pic:blipFill>
+                    <a:blip r:embed="rId10"/>
+                    <a:stretch>
+                      <a:fillRect/>
+                    </a:stretch>
+                  </pic:blipFill>
+                  <pic:spPr>
+                    <a:xfrm>
+                      <a:off x="0" y="0"/>
+                      <a:ext cx="5731510" cy="1409065"/>
+                    </a:xfrm>
+                    <a:prstGeom prst="rect">
+                      <a:avLst/>
+                    </a:prstGeom>
+                  </pic:spPr>
+                </pic:pic>
+              </a:graphicData>
+            </a:graphic>
+          </wp:inline>
+        </w:drawing>
+      </w:r>
+    </w:p>
+    <w:p>
+      <w:pPr>
+        <w:pStyle w:val="Ttulo2"/>
+      </w:pPr>
+      <w:bookmarkStart w:id="6" w:name="_Toc156755319"/>
+      <w:r>
+        <w:t>Page 83</w:t>
+      </w:r>
+      <w:bookmarkEnd w:id="6"/>
+    </w:p>
+    <w:p/>
+    <w:p>
+      <w:r>
+        <w:rPr>
+          <w:noProof/>
+        </w:rPr>
+        <w:lastRenderedPageBreak/>
+        <w:drawing>
+          <wp:inline distT="0" distB="0" distL="0" distR="0" wp14:anchorId="7CAD2007" wp14:editId="0C577E9A">
+            <wp:extent cx="4951382" cy="3500966"/>
+            <wp:effectExtent l="0" t="0" r="1905" b="4445"/>
+            <wp:docPr id="1416743337" name="Imagem 1"/>
+            <wp:cNvGraphicFramePr>
+              <a:graphicFrameLocks xmlns:a="http://schemas.openxmlformats.org/drawingml/2006/main" noChangeAspect="1"/>
+            </wp:cNvGraphicFramePr>
+            <a:graphic xmlns:a="http://schemas.openxmlformats.org/drawingml/2006/main">
+              <a:graphicData uri="http://schemas.openxmlformats.org/drawingml/2006/picture">
+                <pic:pic xmlns:pic="http://schemas.openxmlformats.org/drawingml/2006/picture">
+                  <pic:nvPicPr>
+                    <pic:cNvPr id="1416743337" name=""/>
+                    <pic:cNvPicPr/>
+                  </pic:nvPicPr>
+                  <pic:blipFill>
+                    <a:blip r:embed="rId11"/>
+                    <a:stretch>
+                      <a:fillRect/>
+                    </a:stretch>
+                  </pic:blipFill>
+                  <pic:spPr>
+                    <a:xfrm>
+                      <a:off x="0" y="0"/>
+                      <a:ext cx="4957758" cy="3505474"/>
+                    </a:xfrm>
+                    <a:prstGeom prst="rect">
+                      <a:avLst/>
+                    </a:prstGeom>
+                  </pic:spPr>
+                </pic:pic>
+              </a:graphicData>
+            </a:graphic>
+          </wp:inline>
+        </w:drawing>
+      </w:r>
+    </w:p>
+    <w:p/>
+    <w:p/>
+    <w:p>
+      <w:pPr>
+        <w:pStyle w:val="Ttulo2"/>
+      </w:pPr>
+      <w:bookmarkStart w:id="7" w:name="_Toc156755320"/>
+      <w:r>
+        <w:t>Page 121</w:t>
+      </w:r>
+      <w:bookmarkEnd w:id="7"/>
+    </w:p>
+    <w:p>
+      <w:r>
+        <w:rPr>
+          <w:noProof/>
+        </w:rPr>
+        <w:drawing>
+          <wp:inline distT="0" distB="0" distL="0" distR="0" wp14:anchorId="18D522E9" wp14:editId="7FADFC6E">
+            <wp:extent cx="4707043" cy="4054649"/>
+            <wp:effectExtent l="0" t="0" r="0" b="3175"/>
+            <wp:docPr id="193677161" name="Imagem 1" descr="Uma imagem com texto, captura de ecrã, Tipo de letra&#10;&#10;Descrição gerada automaticamente"/>
+            <wp:cNvGraphicFramePr>
+              <a:graphicFrameLocks xmlns:a="http://schemas.openxmlformats.org/drawingml/2006/main" noChangeAspect="1"/>
+            </wp:cNvGraphicFramePr>
+            <a:graphic xmlns:a="http://schemas.openxmlformats.org/drawingml/2006/main">
+              <a:graphicData uri="http://schemas.openxmlformats.org/drawingml/2006/picture">
+                <pic:pic xmlns:pic="http://schemas.openxmlformats.org/drawingml/2006/picture">
+                  <pic:nvPicPr>
+                    <pic:cNvPr id="193677161" name="Imagem 1" descr="Uma imagem com texto, captura de ecrã, Tipo de letra&#10;&#10;Descrição gerada automaticamente"/>
+                    <pic:cNvPicPr/>
+                  </pic:nvPicPr>
+                  <pic:blipFill>
+                    <a:blip r:embed="rId12"/>
+                    <a:stretch>
+                      <a:fillRect/>
+                    </a:stretch>
+                  </pic:blipFill>
+                  <pic:spPr>
+                    <a:xfrm>
+                      <a:off x="0" y="0"/>
+                      <a:ext cx="4712367" cy="4059236"/>
+                    </a:xfrm>
+                    <a:prstGeom prst="rect">
+                      <a:avLst/>
+                    </a:prstGeom>
+                  </pic:spPr>
+                </pic:pic>
+              </a:graphicData>
+            </a:graphic>
+          </wp:inline>
+        </w:drawing>
+      </w:r>
+    </w:p>
+    <w:p/>
+    <w:p>
+      <w:pPr>
+        <w:pStyle w:val="Ttulo2"/>
+      </w:pPr>
+      <w:bookmarkStart w:id="8" w:name="_Toc156755321"/>
+      <w:r>
+        <w:lastRenderedPageBreak/>
+        <w:t>Page 145</w:t>
+      </w:r>
+      <w:bookmarkEnd w:id="8"/>
+    </w:p>
+    <w:p>
+      <w:r>
+        <w:rPr>
+          <w:noProof/>
+        </w:rPr>
+        <w:drawing>
+          <wp:inline distT="0" distB="0" distL="0" distR="0" wp14:anchorId="5CA7E259" wp14:editId="60214E56">
+            <wp:extent cx="5049943" cy="4210151"/>
+            <wp:effectExtent l="0" t="0" r="0" b="0"/>
+            <wp:docPr id="1998978689" name="Imagem 1" descr="Uma imagem com texto, captura de ecrã, Tipo de letra&#10;&#10;Descrição gerada automaticamente"/>
+            <wp:cNvGraphicFramePr>
+              <a:graphicFrameLocks xmlns:a="http://schemas.openxmlformats.org/drawingml/2006/main" noChangeAspect="1"/>
+            </wp:cNvGraphicFramePr>
+            <a:graphic xmlns:a="http://schemas.openxmlformats.org/drawingml/2006/main">
+              <a:graphicData uri="http://schemas.openxmlformats.org/drawingml/2006/picture">
+                <pic:pic xmlns:pic="http://schemas.openxmlformats.org/drawingml/2006/picture">
+                  <pic:nvPicPr>
+                    <pic:cNvPr id="1998978689" name="Imagem 1" descr="Uma imagem com texto, captura de ecrã, Tipo de letra&#10;&#10;Descrição gerada automaticamente"/>
+                    <pic:cNvPicPr/>
+                  </pic:nvPicPr>
+                  <pic:blipFill>
+                    <a:blip r:embed="rId13"/>
+                    <a:stretch>
+                      <a:fillRect/>
+                    </a:stretch>
+                  </pic:blipFill>
+                  <pic:spPr>
+                    <a:xfrm>
+                      <a:off x="0" y="0"/>
+                      <a:ext cx="5053527" cy="4213139"/>
+                    </a:xfrm>
+                    <a:prstGeom prst="rect">
+                      <a:avLst/>
+                    </a:prstGeom>
+                  </pic:spPr>
+                </pic:pic>
+              </a:graphicData>
+            </a:graphic>
+          </wp:inline>
+        </w:drawing>
+      </w:r>
+    </w:p>
+    <w:p/>
+    <w:p>
+      <w:pPr>
+        <w:pStyle w:val="Ttulo2"/>
+      </w:pPr>
+      <w:bookmarkStart w:id="9" w:name="_Toc156755322"/>
+      <w:r>
+        <w:t>Page 266</w:t>
+      </w:r>
+      <w:bookmarkEnd w:id="9"/>
+    </w:p>
+    <w:p>
+      <w:r>
+        <w:rPr>
+          <w:noProof/>
+        </w:rPr>
+        <w:drawing>
+          <wp:inline distT="0" distB="0" distL="0" distR="0" wp14:anchorId="0513F41A" wp14:editId="2B17C6BF">
+            <wp:extent cx="4880610" cy="1588118"/>
+            <wp:effectExtent l="0" t="0" r="0" b="0"/>
+            <wp:docPr id="1972880451" name="Imagem 1" descr="Uma imagem com texto, captura de ecrã, Tipo de letra, file&#10;&#10;Descrição gerada automaticamente"/>
+            <wp:cNvGraphicFramePr>
+              <a:graphicFrameLocks xmlns:a="http://schemas.openxmlformats.org/drawingml/2006/main" noChangeAspect="1"/>
+            </wp:cNvGraphicFramePr>
+            <a:graphic xmlns:a="http://schemas.openxmlformats.org/drawingml/2006/main">
+              <a:graphicData uri="http://schemas.openxmlformats.org/drawingml/2006/picture">
+                <pic:pic xmlns:pic="http://schemas.openxmlformats.org/drawingml/2006/picture">
+                  <pic:nvPicPr>
+                    <pic:cNvPr id="1972880451" name="Imagem 1" descr="Uma imagem com texto, captura de ecrã, Tipo de letra, file&#10;&#10;Descrição gerada automaticamente"/>
+                    <pic:cNvPicPr/>
+                  </pic:nvPicPr>
+                  <pic:blipFill>
+                    <a:blip r:embed="rId14"/>
+                    <a:stretch>
+                      <a:fillRect/>
+                    </a:stretch>
+                  </pic:blipFill>
+                  <pic:spPr>
+                    <a:xfrm>
+                      <a:off x="0" y="0"/>
+                      <a:ext cx="4887678" cy="1590418"/>
+                    </a:xfrm>
+                    <a:prstGeom prst="rect">
+                      <a:avLst/>
+                    </a:prstGeom>
+                  </pic:spPr>
+                </pic:pic>
+              </a:graphicData>
+            </a:graphic>
+          </wp:inline>
+        </w:drawing>
+      </w:r>
+    </w:p>
+    <w:p/>
+    <w:p>
+      <w:pPr>
+        <w:pStyle w:val="Ttulo2"/>
+      </w:pPr>
+      <w:bookmarkStart w:id="10" w:name="_Toc156755323"/>
+      <w:r>
+        <w:t>Page 290</w:t>
+      </w:r>
+      <w:bookmarkEnd w:id="10"/>
+    </w:p>
+    <w:p/>
+    <w:p>
+      <w:r>
+        <w:rPr>
+          <w:noProof/>
+        </w:rPr>
+        <w:drawing>
+          <wp:inline distT="0" distB="0" distL="0" distR="0" wp14:anchorId="129BAA19" wp14:editId="21DDBEA0">
+            <wp:extent cx="4584277" cy="1198129"/>
+            <wp:effectExtent l="0" t="0" r="6985" b="2540"/>
+            <wp:docPr id="830773876" name="Imagem 1" descr="Uma imagem com texto, Tipo de letra, file, captura de ecrã&#10;&#10;Descrição gerada automaticamente"/>
+            <wp:cNvGraphicFramePr>
+              <a:graphicFrameLocks xmlns:a="http://schemas.openxmlformats.org/drawingml/2006/main" noChangeAspect="1"/>
+            </wp:cNvGraphicFramePr>
+            <a:graphic xmlns:a="http://schemas.openxmlformats.org/drawingml/2006/main">
+              <a:graphicData uri="http://schemas.openxmlformats.org/drawingml/2006/picture">
+                <pic:pic xmlns:pic="http://schemas.openxmlformats.org/drawingml/2006/picture">
+                  <pic:nvPicPr>
+                    <pic:cNvPr id="830773876" name="Imagem 1" descr="Uma imagem com texto, Tipo de letra, file, captura de ecrã&#10;&#10;Descrição gerada automaticamente"/>
+                    <pic:cNvPicPr/>
+                  </pic:nvPicPr>
+                  <pic:blipFill>
+                    <a:blip r:embed="rId15"/>
+                    <a:stretch>
+                      <a:fillRect/>
+                    </a:stretch>
+                  </pic:blipFill>
+                  <pic:spPr>
+                    <a:xfrm>
+                      <a:off x="0" y="0"/>
+                      <a:ext cx="4597812" cy="1201667"/>
+                    </a:xfrm>
+                    <a:prstGeom prst="rect">
+                      <a:avLst/>
+                    </a:prstGeom>
+                  </pic:spPr>
+                </pic:pic>
+              </a:graphicData>
+            </a:graphic>
+          </wp:inline>
+        </w:drawing>
+      </w:r>
+    </w:p>
+    <w:p>
+      <w:r>
+        <w:rPr>
+          <w:noProof/>
+        </w:rPr>
+        <w:lastRenderedPageBreak/>
+        <w:drawing>
+          <wp:inline distT="0" distB="0" distL="0" distR="0" wp14:anchorId="6B92ED4E" wp14:editId="76451894">
+            <wp:extent cx="4372610" cy="1833144"/>
+            <wp:effectExtent l="0" t="0" r="0" b="0"/>
+            <wp:docPr id="70995853" name="Imagem 1" descr="Uma imagem com texto, captura de ecrã, Tipo de letra, número&#10;&#10;Descrição gerada automaticamente"/>
+            <wp:cNvGraphicFramePr>
+              <a:graphicFrameLocks xmlns:a="http://schemas.openxmlformats.org/drawingml/2006/main" noChangeAspect="1"/>
+            </wp:cNvGraphicFramePr>
+            <a:graphic xmlns:a="http://schemas.openxmlformats.org/drawingml/2006/main">
+              <a:graphicData uri="http://schemas.openxmlformats.org/drawingml/2006/picture">
+                <pic:pic xmlns:pic="http://schemas.openxmlformats.org/drawingml/2006/picture">
+                  <pic:nvPicPr>
+                    <pic:cNvPr id="70995853" name="Imagem 1" descr="Uma imagem com texto, captura de ecrã, Tipo de letra, número&#10;&#10;Descrição gerada automaticamente"/>
+                    <pic:cNvPicPr/>
+                  </pic:nvPicPr>
+                  <pic:blipFill>
+                    <a:blip r:embed="rId16"/>
+                    <a:stretch>
+                      <a:fillRect/>
+                    </a:stretch>
+                  </pic:blipFill>
+                  <pic:spPr>
+                    <a:xfrm>
+                      <a:off x="0" y="0"/>
+                      <a:ext cx="4386597" cy="1839008"/>
+                    </a:xfrm>
+                    <a:prstGeom prst="rect">
+                      <a:avLst/>
+                    </a:prstGeom>
+                  </pic:spPr>
+                </pic:pic>
+              </a:graphicData>
+            </a:graphic>
+          </wp:inline>
+        </w:drawing>
+      </w:r>
+    </w:p>
+    <w:p/>
+    <w:p>
+      <w:pPr>
+        <w:pStyle w:val="Ttulo2"/>
+      </w:pPr>
+      <w:bookmarkStart w:id="11" w:name="_Toc156755324"/>
+      <w:r>
+        <w:t>Page 301</w:t>
+      </w:r>
+      <w:bookmarkEnd w:id="11"/>
+    </w:p>
+    <w:p/>
+    <w:p>
+      <w:r>
+        <w:t xml:space="preserve">public class </w:t>
+      </w:r>
+      <w:proofErr w:type="spellStart"/>
+      <w:r>
+        <w:t>BacklogItemApplicationService</w:t>
+      </w:r>
+      <w:proofErr w:type="spellEnd"/>
+      <w:r>
+        <w:t xml:space="preserve"> ... {</w:t>
+      </w:r>
+    </w:p>
+    <w:p>
+      <w:r>
+        <w:t xml:space="preserve"> public void </w:t>
+      </w:r>
+      <w:proofErr w:type="spellStart"/>
+      <w:proofErr w:type="gramStart"/>
+      <w:r>
+        <w:t>commitBacklogItem</w:t>
+      </w:r>
+      <w:proofErr w:type="spellEnd"/>
+      <w:r>
+        <w:t>(</w:t>
+      </w:r>
+      <w:proofErr w:type="gramEnd"/>
+    </w:p>
+    <w:p>
+      <w:r>
+        <w:t xml:space="preserve"> Tenant </w:t>
+      </w:r>
+      <w:proofErr w:type="spellStart"/>
+      <w:r>
+        <w:t>aTenant</w:t>
+      </w:r>
+      <w:proofErr w:type="spellEnd"/>
+      <w:r>
+        <w:t>,</w:t>
+      </w:r>
+    </w:p>
+    <w:p>
+      <w:r>
+        <w:t xml:space="preserve"> </w:t>
+      </w:r>
+      <w:proofErr w:type="spellStart"/>
+      <w:r>
+        <w:t>BacklogItemId</w:t>
+      </w:r>
+      <w:proofErr w:type="spellEnd"/>
+      <w:r>
+        <w:t xml:space="preserve"> </w:t>
+      </w:r>
+      <w:proofErr w:type="spellStart"/>
+      <w:r>
+        <w:t>aBacklogItemId</w:t>
+      </w:r>
+      <w:proofErr w:type="spellEnd"/>
+      <w:r>
+        <w:t>,</w:t>
+      </w:r>
+    </w:p>
+    <w:p>
+      <w:r>
+        <w:t xml:space="preserve"> </w:t>
+      </w:r>
+      <w:proofErr w:type="spellStart"/>
+      <w:r>
+        <w:t>SprintId</w:t>
+      </w:r>
+      <w:proofErr w:type="spellEnd"/>
+      <w:r>
+        <w:t xml:space="preserve"> </w:t>
+      </w:r>
+      <w:proofErr w:type="spellStart"/>
+      <w:r>
+        <w:t>aSprintId</w:t>
+      </w:r>
+      <w:proofErr w:type="spellEnd"/>
+      <w:r>
+        <w:t>) {</w:t>
+      </w:r>
+    </w:p>
+    <w:p>
+      <w:r>
+        <w:t xml:space="preserve"> </w:t>
+      </w:r>
+      <w:proofErr w:type="spellStart"/>
+      <w:r>
+        <w:t>DomainEventSubscriber</w:t>
+      </w:r>
+      <w:proofErr w:type="spellEnd"/>
+      <w:r>
+        <w:t xml:space="preserve"> subscriber =</w:t>
+      </w:r>
+    </w:p>
+    <w:p>
+      <w:r>
+        <w:t xml:space="preserve"> new </w:t>
+      </w:r>
+      <w:proofErr w:type="spellStart"/>
+      <w:r>
+        <w:t>DomainEventSubscriber</w:t>
+      </w:r>
+      <w:proofErr w:type="spellEnd"/>
+      <w:r>
+        <w:t>&lt;</w:t>
+      </w:r>
+      <w:proofErr w:type="spellStart"/>
+      <w:r>
+        <w:t>BacklogItemCommitted</w:t>
+      </w:r>
+      <w:proofErr w:type="spellEnd"/>
+      <w:proofErr w:type="gramStart"/>
+      <w:r>
+        <w:t>&gt;(</w:t>
+      </w:r>
+      <w:proofErr w:type="gramEnd"/>
+      <w:r>
+        <w:t>) {</w:t>
+      </w:r>
+    </w:p>
+    <w:p>
+      <w:r>
+        <w:t xml:space="preserve"> @Override</w:t>
+      </w:r>
+    </w:p>
+    <w:p>
+      <w:r>
+        <w:t xml:space="preserve"> public void </w:t>
+      </w:r>
+      <w:proofErr w:type="spellStart"/>
+      <w:proofErr w:type="gramStart"/>
+      <w:r>
+        <w:t>handleEvent</w:t>
+      </w:r>
+      <w:proofErr w:type="spellEnd"/>
+      <w:r>
+        <w:t>(</w:t>
+      </w:r>
+      <w:proofErr w:type="spellStart"/>
+      <w:proofErr w:type="gramEnd"/>
+      <w:r>
+        <w:t>BacklogItemCommitted</w:t>
+      </w:r>
+      <w:proofErr w:type="spellEnd"/>
+      <w:r>
+        <w:t xml:space="preserve"> </w:t>
+      </w:r>
+      <w:proofErr w:type="spellStart"/>
+      <w:r>
+        <w:t>aDomainEvent</w:t>
+      </w:r>
+      <w:proofErr w:type="spellEnd"/>
+      <w:r>
+        <w:t>) {</w:t>
+      </w:r>
+    </w:p>
+    <w:p>
+      <w:r>
+        <w:t xml:space="preserve"> // handle event here ...</w:t>
+      </w:r>
+    </w:p>
+    <w:p>
+      <w:r>
+        <w:t xml:space="preserve"> }</w:t>
+      </w:r>
+    </w:p>
+    <w:p>
+      <w:r>
+        <w:t xml:space="preserve"> @Override</w:t>
+      </w:r>
+    </w:p>
+    <w:p>
+      <w:r>
+        <w:t xml:space="preserve"> public Class&lt;</w:t>
+      </w:r>
+      <w:proofErr w:type="spellStart"/>
+      <w:r>
+        <w:t>BacklogItemCommitted</w:t>
+      </w:r>
+      <w:proofErr w:type="spellEnd"/>
+      <w:r>
+        <w:t xml:space="preserve">&gt; </w:t>
+      </w:r>
+      <w:proofErr w:type="spellStart"/>
+      <w:proofErr w:type="gramStart"/>
+      <w:r>
+        <w:t>subscribedToEventType</w:t>
+      </w:r>
+      <w:proofErr w:type="spellEnd"/>
+      <w:r>
+        <w:t>(</w:t>
+      </w:r>
+      <w:proofErr w:type="gramEnd"/>
+      <w:r>
+        <w:t>) {</w:t>
+      </w:r>
+    </w:p>
+    <w:p>
+      <w:r>
+        <w:t xml:space="preserve"> return </w:t>
+      </w:r>
+      <w:proofErr w:type="spellStart"/>
+      <w:r>
+        <w:t>BacklogItemCommitted.</w:t>
+      </w:r>
+      <w:proofErr w:type="gramStart"/>
+      <w:r>
+        <w:t>class</w:t>
+      </w:r>
+      <w:proofErr w:type="spellEnd"/>
+      <w:r>
+        <w:t>;</w:t>
+      </w:r>
+      <w:proofErr w:type="gramEnd"/>
+    </w:p>
+    <w:p>
+      <w:r>
+        <w:t xml:space="preserve"> }</w:t>
+      </w:r>
+    </w:p>
+    <w:p>
+      <w:r>
+        <w:t xml:space="preserve"> }</w:t>
+      </w:r>
+    </w:p>
+    <w:p>
+      <w:r>
+        <w:t xml:space="preserve"> </w:t>
+      </w:r>
+      <w:proofErr w:type="spellStart"/>
+      <w:r>
+        <w:t>DomainEventPublisher.instance</w:t>
+      </w:r>
+      <w:proofErr w:type="spellEnd"/>
+      <w:r>
+        <w:t>(</w:t>
+      </w:r>
+      <w:proofErr w:type="gramStart"/>
+      <w:r>
+        <w:t>).subscribe</w:t>
+      </w:r>
+      <w:proofErr w:type="gramEnd"/>
+      <w:r>
+        <w:t>(subscriber);</w:t>
+      </w:r>
+    </w:p>
+    <w:p>
+      <w:r>
+        <w:t xml:space="preserve"> </w:t>
+      </w:r>
+      <w:proofErr w:type="spellStart"/>
+      <w:r>
+        <w:t>BacklogItem</w:t>
+      </w:r>
+      <w:proofErr w:type="spellEnd"/>
+      <w:r>
+        <w:t xml:space="preserve"> </w:t>
+      </w:r>
+      <w:proofErr w:type="spellStart"/>
+      <w:r>
+        <w:t>backlogItem</w:t>
+      </w:r>
+      <w:proofErr w:type="spellEnd"/>
+      <w:r>
+        <w:t xml:space="preserve"> =</w:t>
+      </w:r>
+    </w:p>
+    <w:p>
+      <w:r>
+        <w:t xml:space="preserve"> </w:t>
+      </w:r>
+      <w:proofErr w:type="spellStart"/>
+      <w:r>
+        <w:t>backlogItemRepository</w:t>
+      </w:r>
+      <w:proofErr w:type="spellEnd"/>
+    </w:p>
+    <w:p>
+      <w:r>
+        <w:t xml:space="preserve"> </w:t>
+      </w:r>
+      <w:proofErr w:type="gramStart"/>
+      <w:r>
+        <w:t>.</w:t>
+      </w:r>
+      <w:proofErr w:type="spellStart"/>
+      <w:r>
+        <w:t>backlogItemOfId</w:t>
+      </w:r>
+      <w:proofErr w:type="spellEnd"/>
+      <w:proofErr w:type="gramEnd"/>
+      <w:r>
+        <w:t>(</w:t>
+      </w:r>
+      <w:proofErr w:type="spellStart"/>
+      <w:r>
+        <w:t>aTenant</w:t>
+      </w:r>
+      <w:proofErr w:type="spellEnd"/>
+      <w:r>
+        <w:t xml:space="preserve">, </w:t>
+      </w:r>
+      <w:proofErr w:type="spellStart"/>
+      <w:r>
+        <w:t>aBacklogItemId</w:t>
+      </w:r>
+      <w:proofErr w:type="spellEnd"/>
+      <w:r>
+        <w:t>);</w:t>
+      </w:r>
+    </w:p>
+    <w:p>
+      <w:r>
+        <w:t xml:space="preserve"> Sprint </w:t>
+      </w:r>
+      <w:proofErr w:type="spellStart"/>
+      <w:r>
+        <w:t>sprint</w:t>
+      </w:r>
+      <w:proofErr w:type="spellEnd"/>
+      <w:r>
+        <w:t xml:space="preserve"> = </w:t>
+      </w:r>
+      <w:proofErr w:type="spellStart"/>
+      <w:r>
+        <w:t>sprintRepository.sprintOfId</w:t>
+      </w:r>
+      <w:proofErr w:type="spellEnd"/>
+      <w:r>
+        <w:t>(</w:t>
+      </w:r>
+      <w:proofErr w:type="spellStart"/>
+      <w:r>
+        <w:t>aTenant</w:t>
+      </w:r>
+      <w:proofErr w:type="spellEnd"/>
+      <w:r>
+        <w:t xml:space="preserve">, </w:t>
+      </w:r>
+      <w:proofErr w:type="spellStart"/>
+      <w:r>
+        <w:t>aSprintId</w:t>
+      </w:r>
+      <w:proofErr w:type="spellEnd"/>
+      <w:proofErr w:type="gramStart"/>
+      <w:r>
+        <w:t>);</w:t>
+      </w:r>
+      <w:proofErr w:type="gramEnd"/>
+    </w:p>
+    <w:p>
+      <w:r>
+        <w:lastRenderedPageBreak/>
+        <w:t xml:space="preserve"> </w:t>
+      </w:r>
+      <w:proofErr w:type="spellStart"/>
+      <w:r>
+        <w:t>backlogItem.commitTo</w:t>
+      </w:r>
+      <w:proofErr w:type="spellEnd"/>
+      <w:r>
+        <w:t>(sprint</w:t>
+      </w:r>
+      <w:proofErr w:type="gramStart"/>
+      <w:r>
+        <w:t>);</w:t>
+      </w:r>
+      <w:proofErr w:type="gramEnd"/>
+    </w:p>
+    <w:p>
+      <w:r>
+        <w:t xml:space="preserve"> }</w:t>
+      </w:r>
+    </w:p>
+    <w:p>
+      <w:r>
+        <w:t>}</w:t>
+      </w:r>
+    </w:p>
+    <w:p/>
+    <w:p>
+      <w:r>
+        <w:rPr>
+          <w:noProof/>
+        </w:rPr>
+        <w:drawing>
+          <wp:inline distT="0" distB="0" distL="0" distR="0" wp14:anchorId="1D410D64" wp14:editId="63AB7F48">
+            <wp:extent cx="5081143" cy="4343400"/>
+            <wp:effectExtent l="0" t="0" r="5715" b="0"/>
+            <wp:docPr id="795922035" name="Imagem 1" descr="Uma imagem com texto, captura de ecrã, Tipo de letra, documento&#10;&#10;Descrição gerada automaticamente"/>
+            <wp:cNvGraphicFramePr>
+              <a:graphicFrameLocks xmlns:a="http://schemas.openxmlformats.org/drawingml/2006/main" noChangeAspect="1"/>
+            </wp:cNvGraphicFramePr>
+            <a:graphic xmlns:a="http://schemas.openxmlformats.org/drawingml/2006/main">
+              <a:graphicData uri="http://schemas.openxmlformats.org/drawingml/2006/picture">
+                <pic:pic xmlns:pic="http://schemas.openxmlformats.org/drawingml/2006/picture">
+                  <pic:nvPicPr>
+                    <pic:cNvPr id="795922035" name="Imagem 1" descr="Uma imagem com texto, captura de ecrã, Tipo de letra, documento&#10;&#10;Descrição gerada automaticamente"/>
+                    <pic:cNvPicPr/>
+                  </pic:nvPicPr>
+                  <pic:blipFill>
+                    <a:blip r:embed="rId17"/>
+                    <a:stretch>
+                      <a:fillRect/>
+                    </a:stretch>
+                  </pic:blipFill>
+                  <pic:spPr>
+                    <a:xfrm>
+                      <a:off x="0" y="0"/>
+                      <a:ext cx="5090350" cy="4351270"/>
+                    </a:xfrm>
+                    <a:prstGeom prst="rect">
+                      <a:avLst/>
+                    </a:prstGeom>
+                  </pic:spPr>
+                </pic:pic>
+              </a:graphicData>
+            </a:graphic>
+          </wp:inline>
+        </w:drawing>
+      </w:r>
+    </w:p>
+    <w:p>
+      <w:pPr>
+        <w:pStyle w:val="Ttulo2"/>
+      </w:pPr>
+      <w:bookmarkStart w:id="12" w:name="_Toc156755325"/>
+      <w:r>
+        <w:t>Page 350</w:t>
+      </w:r>
+      <w:bookmarkEnd w:id="12"/>
+    </w:p>
+    <w:p/>
+    <w:p>
+      <w:r>
+        <w:drawing>
+          <wp:inline distT="0" distB="0" distL="0" distR="0" wp14:anchorId="5CE1429A" wp14:editId="2AECF506">
+            <wp:extent cx="4464049" cy="1993730"/>
+            <wp:effectExtent l="0" t="0" r="0" b="6985"/>
+            <wp:docPr id="1498064115" name="Imagem 1" descr="Uma imagem com texto, captura de ecrã, Tipo de letra, diagrama&#10;&#10;Descrição gerada automaticamente"/>
+            <wp:cNvGraphicFramePr>
+              <a:graphicFrameLocks xmlns:a="http://schemas.openxmlformats.org/drawingml/2006/main" noChangeAspect="1"/>
+            </wp:cNvGraphicFramePr>
+            <a:graphic xmlns:a="http://schemas.openxmlformats.org/drawingml/2006/main">
+              <a:graphicData uri="http://schemas.openxmlformats.org/drawingml/2006/picture">
+                <pic:pic xmlns:pic="http://schemas.openxmlformats.org/drawingml/2006/picture">
+                  <pic:nvPicPr>
+                    <pic:cNvPr id="1498064115" name="Imagem 1" descr="Uma imagem com texto, captura de ecrã, Tipo de letra, diagrama&#10;&#10;Descrição gerada automaticamente"/>
+                    <pic:cNvPicPr/>
+                  </pic:nvPicPr>
+                  <pic:blipFill>
+                    <a:blip r:embed="rId18"/>
+                    <a:stretch>
+                      <a:fillRect/>
+                    </a:stretch>
+                  </pic:blipFill>
+                  <pic:spPr>
+                    <a:xfrm>
+                      <a:off x="0" y="0"/>
+                      <a:ext cx="4471845" cy="1997212"/>
+                    </a:xfrm>
+                    <a:prstGeom prst="rect">
+                      <a:avLst/>
+                    </a:prstGeom>
+                  </pic:spPr>
+                </pic:pic>
+              </a:graphicData>
+            </a:graphic>
+          </wp:inline>
+        </w:drawing>
+      </w:r>
+    </w:p>
+    <w:p/>
+    <w:p>
+      <w:pPr>
+        <w:pStyle w:val="Ttulo2"/>
+      </w:pPr>
+      <w:bookmarkStart w:id="13" w:name="_Toc156755326"/>
+      <w:r>
+        <w:lastRenderedPageBreak/>
+        <w:t>Page 352</w:t>
+      </w:r>
+      <w:bookmarkEnd w:id="13"/>
+    </w:p>
+    <w:p/>
+    <w:p>
+      <w:r>
+        <w:drawing>
+          <wp:inline distT="0" distB="0" distL="0" distR="0" wp14:anchorId="6FF65842" wp14:editId="141402F4">
+            <wp:extent cx="5731510" cy="2376805"/>
+            <wp:effectExtent l="0" t="0" r="2540" b="4445"/>
+            <wp:docPr id="1222067320" name="Imagem 1" descr="Uma imagem com texto, diagrama, file, Tipo de letra&#10;&#10;Descrição gerada automaticamente"/>
+            <wp:cNvGraphicFramePr>
+              <a:graphicFrameLocks xmlns:a="http://schemas.openxmlformats.org/drawingml/2006/main" noChangeAspect="1"/>
+            </wp:cNvGraphicFramePr>
+            <a:graphic xmlns:a="http://schemas.openxmlformats.org/drawingml/2006/main">
+              <a:graphicData uri="http://schemas.openxmlformats.org/drawingml/2006/picture">
+                <pic:pic xmlns:pic="http://schemas.openxmlformats.org/drawingml/2006/picture">
+                  <pic:nvPicPr>
+                    <pic:cNvPr id="1222067320" name="Imagem 1" descr="Uma imagem com texto, diagrama, file, Tipo de letra&#10;&#10;Descrição gerada automaticamente"/>
+                    <pic:cNvPicPr/>
+                  </pic:nvPicPr>
+                  <pic:blipFill>
+                    <a:blip r:embed="rId19"/>
+                    <a:stretch>
+                      <a:fillRect/>
+                    </a:stretch>
+                  </pic:blipFill>
+                  <pic:spPr>
+                    <a:xfrm>
+                      <a:off x="0" y="0"/>
+                      <a:ext cx="5731510" cy="2376805"/>
+                    </a:xfrm>
+                    <a:prstGeom prst="rect">
+                      <a:avLst/>
+                    </a:prstGeom>
+                  </pic:spPr>
+                </pic:pic>
+              </a:graphicData>
+            </a:graphic>
+          </wp:inline>
+        </w:drawing>
+      </w:r>
+    </w:p>
+    <w:p>
+      <w:pPr>
+        <w:pStyle w:val="Ttulo2"/>
+      </w:pPr>
+      <w:bookmarkStart w:id="14" w:name="_Toc156755327"/>
+      <w:r>
+        <w:t>Page 356</w:t>
+      </w:r>
+      <w:bookmarkEnd w:id="14"/>
+    </w:p>
+    <w:p>
+      <w:r>
+        <w:drawing>
+          <wp:inline distT="0" distB="0" distL="0" distR="0" wp14:anchorId="7F3B2DCC" wp14:editId="3182792A">
+            <wp:extent cx="4947316" cy="3373120"/>
+            <wp:effectExtent l="0" t="0" r="5715" b="0"/>
+            <wp:docPr id="453689827" name="Imagem 1" descr="Uma imagem com texto, diagrama, captura de ecrã, Esquema&#10;&#10;Descrição gerada automaticamente"/>
+            <wp:cNvGraphicFramePr>
+              <a:graphicFrameLocks xmlns:a="http://schemas.openxmlformats.org/drawingml/2006/main" noChangeAspect="1"/>
+            </wp:cNvGraphicFramePr>
+            <a:graphic xmlns:a="http://schemas.openxmlformats.org/drawingml/2006/main">
+              <a:graphicData uri="http://schemas.openxmlformats.org/drawingml/2006/picture">
+                <pic:pic xmlns:pic="http://schemas.openxmlformats.org/drawingml/2006/picture">
+                  <pic:nvPicPr>
+                    <pic:cNvPr id="453689827" name="Imagem 1" descr="Uma imagem com texto, diagrama, captura de ecrã, Esquema&#10;&#10;Descrição gerada automaticamente"/>
+                    <pic:cNvPicPr/>
+                  </pic:nvPicPr>
+                  <pic:blipFill>
+                    <a:blip r:embed="rId20"/>
+                    <a:stretch>
+                      <a:fillRect/>
+                    </a:stretch>
+                  </pic:blipFill>
+                  <pic:spPr>
+                    <a:xfrm>
+                      <a:off x="0" y="0"/>
+                      <a:ext cx="4950587" cy="3375350"/>
+                    </a:xfrm>
+                    <a:prstGeom prst="rect">
+                      <a:avLst/>
+                    </a:prstGeom>
+                  </pic:spPr>
+                </pic:pic>
+              </a:graphicData>
+            </a:graphic>
+          </wp:inline>
+        </w:drawing>
+      </w:r>
+    </w:p>
+    <w:p>
+      <w:pPr>
+        <w:pStyle w:val="Ttulo2"/>
+      </w:pPr>
+      <w:bookmarkStart w:id="15" w:name="_Toc156755328"/>
+      <w:r>
+        <w:t xml:space="preserve">Page </w:t>
+      </w:r>
+      <w:r>
+        <w:t>371</w:t>
+      </w:r>
+      <w:bookmarkEnd w:id="15"/>
+    </w:p>
+    <w:p/>
+    <w:p>
+      <w:r>
+        <w:lastRenderedPageBreak/>
+        <w:drawing>
+          <wp:inline distT="0" distB="0" distL="0" distR="0" wp14:anchorId="1BFE6BF1" wp14:editId="510FADE8">
+            <wp:extent cx="4659630" cy="3284353"/>
+            <wp:effectExtent l="0" t="0" r="7620" b="0"/>
+            <wp:docPr id="688828795" name="Imagem 1" descr="Uma imagem com texto, diagrama, captura de ecrã, file&#10;&#10;Descrição gerada automaticamente"/>
+            <wp:cNvGraphicFramePr>
+              <a:graphicFrameLocks xmlns:a="http://schemas.openxmlformats.org/drawingml/2006/main" noChangeAspect="1"/>
+            </wp:cNvGraphicFramePr>
+            <a:graphic xmlns:a="http://schemas.openxmlformats.org/drawingml/2006/main">
+              <a:graphicData uri="http://schemas.openxmlformats.org/drawingml/2006/picture">
+                <pic:pic xmlns:pic="http://schemas.openxmlformats.org/drawingml/2006/picture">
+                  <pic:nvPicPr>
+                    <pic:cNvPr id="688828795" name="Imagem 1" descr="Uma imagem com texto, diagrama, captura de ecrã, file&#10;&#10;Descrição gerada automaticamente"/>
+                    <pic:cNvPicPr/>
+                  </pic:nvPicPr>
+                  <pic:blipFill>
+                    <a:blip r:embed="rId21"/>
+                    <a:stretch>
+                      <a:fillRect/>
+                    </a:stretch>
+                  </pic:blipFill>
+                  <pic:spPr>
+                    <a:xfrm>
+                      <a:off x="0" y="0"/>
+                      <a:ext cx="4664821" cy="3288012"/>
+                    </a:xfrm>
+                    <a:prstGeom prst="rect">
+                      <a:avLst/>
+                    </a:prstGeom>
+                  </pic:spPr>
+                </pic:pic>
+              </a:graphicData>
+            </a:graphic>
+          </wp:inline>
+        </w:drawing>
+      </w:r>
+    </w:p>
+    <w:p>
+      <w:pPr>
+        <w:pStyle w:val="Ttulo2"/>
+      </w:pPr>
+      <w:bookmarkStart w:id="16" w:name="_Toc156755329"/>
+      <w:r>
+        <w:t>Page 376</w:t>
+      </w:r>
+      <w:bookmarkEnd w:id="16"/>
+    </w:p>
+    <w:p>
+      <w:r>
+        <w:drawing>
+          <wp:inline distT="0" distB="0" distL="0" distR="0" wp14:anchorId="6335C585" wp14:editId="3EE9F757">
+            <wp:extent cx="5091430" cy="2662481"/>
+            <wp:effectExtent l="0" t="0" r="0" b="5080"/>
+            <wp:docPr id="1046518739" name="Imagem 1" descr="Uma imagem com texto, diagrama, captura de ecrã, Tipo de letra&#10;&#10;Descrição gerada automaticamente"/>
+            <wp:cNvGraphicFramePr>
+              <a:graphicFrameLocks xmlns:a="http://schemas.openxmlformats.org/drawingml/2006/main" noChangeAspect="1"/>
+            </wp:cNvGraphicFramePr>
+            <a:graphic xmlns:a="http://schemas.openxmlformats.org/drawingml/2006/main">
+              <a:graphicData uri="http://schemas.openxmlformats.org/drawingml/2006/picture">
+                <pic:pic xmlns:pic="http://schemas.openxmlformats.org/drawingml/2006/picture">
+                  <pic:nvPicPr>
+                    <pic:cNvPr id="1046518739" name="Imagem 1" descr="Uma imagem com texto, diagrama, captura de ecrã, Tipo de letra&#10;&#10;Descrição gerada automaticamente"/>
+                    <pic:cNvPicPr/>
+                  </pic:nvPicPr>
+                  <pic:blipFill>
+                    <a:blip r:embed="rId22"/>
+                    <a:stretch>
+                      <a:fillRect/>
+                    </a:stretch>
+                  </pic:blipFill>
+                  <pic:spPr>
+                    <a:xfrm>
+                      <a:off x="0" y="0"/>
+                      <a:ext cx="5093605" cy="2663618"/>
+                    </a:xfrm>
+                    <a:prstGeom prst="rect">
+                      <a:avLst/>
+                    </a:prstGeom>
+                  </pic:spPr>
+                </pic:pic>
+              </a:graphicData>
+            </a:graphic>
+          </wp:inline>
+        </w:drawing>
+      </w:r>
+    </w:p>
+    <w:p/>
+    <w:p>
+      <w:pPr>
+        <w:pStyle w:val="Ttulo2"/>
+      </w:pPr>
+      <w:bookmarkStart w:id="17" w:name="_Toc156755330"/>
+      <w:r>
+        <w:t>Page 410</w:t>
+      </w:r>
+      <w:bookmarkEnd w:id="17"/>
+    </w:p>
+    <w:p/>
+    <w:p>
+      <w:r>
+        <w:lastRenderedPageBreak/>
+        <w:drawing>
+          <wp:inline distT="0" distB="0" distL="0" distR="0" wp14:anchorId="10E036FA" wp14:editId="042EF7F3">
+            <wp:extent cx="5042634" cy="5852160"/>
+            <wp:effectExtent l="0" t="0" r="5715" b="0"/>
+            <wp:docPr id="552082244" name="Imagem 1" descr="Uma imagem com texto, captura de ecrã, Tipo de letra&#10;&#10;Descrição gerada automaticamente"/>
+            <wp:cNvGraphicFramePr>
+              <a:graphicFrameLocks xmlns:a="http://schemas.openxmlformats.org/drawingml/2006/main" noChangeAspect="1"/>
+            </wp:cNvGraphicFramePr>
+            <a:graphic xmlns:a="http://schemas.openxmlformats.org/drawingml/2006/main">
+              <a:graphicData uri="http://schemas.openxmlformats.org/drawingml/2006/picture">
+                <pic:pic xmlns:pic="http://schemas.openxmlformats.org/drawingml/2006/picture">
+                  <pic:nvPicPr>
+                    <pic:cNvPr id="552082244" name="Imagem 1" descr="Uma imagem com texto, captura de ecrã, Tipo de letra&#10;&#10;Descrição gerada automaticamente"/>
+                    <pic:cNvPicPr/>
+                  </pic:nvPicPr>
+                  <pic:blipFill>
+                    <a:blip r:embed="rId23"/>
+                    <a:stretch>
+                      <a:fillRect/>
+                    </a:stretch>
+                  </pic:blipFill>
+                  <pic:spPr>
+                    <a:xfrm>
+                      <a:off x="0" y="0"/>
+                      <a:ext cx="5049575" cy="5860215"/>
+                    </a:xfrm>
+                    <a:prstGeom prst="rect">
+                      <a:avLst/>
+                    </a:prstGeom>
+                  </pic:spPr>
+                </pic:pic>
+              </a:graphicData>
+            </a:graphic>
+          </wp:inline>
+        </w:drawing>
+      </w:r>
+    </w:p>
+    <w:p/>
     <w:sectPr>
       <w:pgSz w:w="11906" w:h="16838"/>
       <w:pgMar w:top="1440" w:right="1440" w:bottom="1440" w:left="1440" w:header="708" w:footer="708" w:gutter="0"/>

</xml_diff>